<commit_message>
sửa FU vs AD
</commit_message>
<xml_diff>
--- a/Focused Usecase/Quang Võ/FU_XemChiTiếtHoáĐơn.docx
+++ b/Focused Usecase/Quang Võ/FU_XemChiTiếtHoáĐơn.docx
@@ -873,7 +873,13 @@
               <w:t>Tim kiếm NV bán</w:t>
             </w:r>
             <w:r>
-              <w:t>” để tìm hoá đơn.</w:t>
+              <w:t xml:space="preserve">” để </w:t>
+            </w:r>
+            <w:r>
+              <w:t>truy xuất</w:t>
+            </w:r>
+            <w:r>
+              <w:t xml:space="preserve"> hoá đơn.</w:t>
             </w:r>
           </w:p>
         </w:tc>
@@ -1050,14 +1056,7 @@
                 <w:b/>
                 <w:bCs/>
               </w:rPr>
-              <w:t>A</w:t>
-            </w:r>
-            <w:r>
-              <w:rPr>
-                <w:b/>
-                <w:bCs/>
-              </w:rPr>
-              <w:t>2</w:t>
+              <w:t>A2</w:t>
             </w:r>
           </w:p>
         </w:tc>
@@ -1176,10 +1175,7 @@
               </w:rPr>
             </w:pPr>
             <w:r>
-              <w:t xml:space="preserve">1. Nhân viên/Quản trị </w:t>
-            </w:r>
-            <w:r>
-              <w:t>chọn “</w:t>
+              <w:t>1. Nhân viên/Quản trị chọn “</w:t>
             </w:r>
             <w:r>
               <w:rPr>
@@ -1192,7 +1188,10 @@
               <w:t xml:space="preserve">” để </w:t>
             </w:r>
             <w:r>
-              <w:t>tìm hoá đơn.</w:t>
+              <w:t>truy xuất</w:t>
+            </w:r>
+            <w:r>
+              <w:t xml:space="preserve"> hoá đơn.</w:t>
             </w:r>
           </w:p>
         </w:tc>
@@ -1250,10 +1249,7 @@
           </w:tcPr>
           <w:p>
             <w:r>
-              <w:t xml:space="preserve">2. </w:t>
-            </w:r>
-            <w:r>
-              <w:t xml:space="preserve">Nhân viên/Quản trị điền mã </w:t>
+              <w:t xml:space="preserve">2. Nhân viên/Quản trị điền mã </w:t>
             </w:r>
             <w:r>
               <w:t>khách hàng</w:t>
@@ -1266,14 +1262,7 @@
                 <w:b/>
                 <w:bCs/>
               </w:rPr>
-              <w:t>E</w:t>
-            </w:r>
-            <w:r>
-              <w:rPr>
-                <w:b/>
-                <w:bCs/>
-              </w:rPr>
-              <w:t>2</w:t>
+              <w:t>E2</w:t>
             </w:r>
           </w:p>
         </w:tc>
@@ -1357,16 +1346,7 @@
               </w:rPr>
             </w:pPr>
             <w:r>
-              <w:t>3</w:t>
-            </w:r>
-            <w:r>
-              <w:t xml:space="preserve">. Hệ thống hiển thị các hoá đơn có mã </w:t>
-            </w:r>
-            <w:r>
-              <w:t>khách hàng</w:t>
-            </w:r>
-            <w:r>
-              <w:t xml:space="preserve"> tương ứng.</w:t>
+              <w:t>3. Hệ thống hiển thị các hoá đơn có mã khách hàng tương ứng.</w:t>
             </w:r>
           </w:p>
         </w:tc>
@@ -1415,14 +1395,7 @@
                 <w:b/>
                 <w:bCs/>
               </w:rPr>
-              <w:t>A</w:t>
-            </w:r>
-            <w:r>
-              <w:rPr>
-                <w:b/>
-                <w:bCs/>
-              </w:rPr>
-              <w:t>3</w:t>
+              <w:t>A3</w:t>
             </w:r>
           </w:p>
         </w:tc>
@@ -1563,7 +1536,10 @@
               <w:t xml:space="preserve">để </w:t>
             </w:r>
             <w:r>
-              <w:t>tìm hoá đơn.</w:t>
+              <w:t>truy xuất</w:t>
+            </w:r>
+            <w:r>
+              <w:t xml:space="preserve"> hoá đơn.</w:t>
             </w:r>
           </w:p>
         </w:tc>
@@ -1621,30 +1597,14 @@
           </w:tcPr>
           <w:p>
             <w:r>
-              <w:t xml:space="preserve">2. </w:t>
-            </w:r>
-            <w:r>
-              <w:t xml:space="preserve">Nhân viên/Quản trị điền mã </w:t>
-            </w:r>
-            <w:r>
-              <w:t>hoá đơn</w:t>
-            </w:r>
-            <w:r>
-              <w:t xml:space="preserve">. </w:t>
-            </w:r>
-            <w:r>
-              <w:rPr>
-                <w:b/>
-                <w:bCs/>
-              </w:rPr>
-              <w:t>E</w:t>
-            </w:r>
-            <w:r>
-              <w:rPr>
-                <w:b/>
-                <w:bCs/>
-              </w:rPr>
-              <w:t>3</w:t>
+              <w:t xml:space="preserve">2. Nhân viên/Quản trị điền mã hoá đơn. </w:t>
+            </w:r>
+            <w:r>
+              <w:rPr>
+                <w:b/>
+                <w:bCs/>
+              </w:rPr>
+              <w:t>E3</w:t>
             </w:r>
           </w:p>
         </w:tc>
@@ -1788,7 +1748,13 @@
               <w:t xml:space="preserve">E1. </w:t>
             </w:r>
             <w:r>
-              <w:t>Nếu mã nhân viên không tồn tại hoặc nhập sai thì hệ thống yêu cầu nhập lại</w:t>
+              <w:t xml:space="preserve">Nếu mã nhân viên không tồn tại hoặc nhập sai thì hệ thống </w:t>
+            </w:r>
+            <w:r>
+              <w:t xml:space="preserve">báo lỗi và </w:t>
+            </w:r>
+            <w:r>
+              <w:t>yêu cầu nhập lại</w:t>
             </w:r>
             <w:r>
               <w:rPr>
@@ -1833,28 +1799,11 @@
             </w:tcBorders>
           </w:tcPr>
           <w:p>
-            <w:pPr>
-              <w:rPr>
-                <w:bCs/>
-              </w:rPr>
-            </w:pPr>
-            <w:r>
-              <w:rPr>
-                <w:b/>
-              </w:rPr>
-              <w:t>E</w:t>
-            </w:r>
-            <w:r>
-              <w:rPr>
-                <w:b/>
-              </w:rPr>
-              <w:t>2</w:t>
-            </w:r>
-            <w:r>
-              <w:rPr>
-                <w:b/>
-              </w:rPr>
-              <w:t xml:space="preserve">. </w:t>
+            <w:r>
+              <w:rPr>
+                <w:b/>
+              </w:rPr>
+              <w:t xml:space="preserve">E2. </w:t>
             </w:r>
             <w:r>
               <w:t xml:space="preserve">Nếu mã </w:t>
@@ -1863,7 +1812,13 @@
               <w:t>khách hàng</w:t>
             </w:r>
             <w:r>
-              <w:t xml:space="preserve"> không tồn tại hoặc nhập sai thì hệ thống yêu cầu nhập lại</w:t>
+              <w:t xml:space="preserve"> không tồn tại hoặc nhập sai thì hệ thống</w:t>
+            </w:r>
+            <w:r>
+              <w:t xml:space="preserve"> báo lỗi và</w:t>
+            </w:r>
+            <w:r>
+              <w:t xml:space="preserve"> yêu cầu nhập lại</w:t>
             </w:r>
             <w:r>
               <w:rPr>
@@ -1918,19 +1873,7 @@
               <w:rPr>
                 <w:b/>
               </w:rPr>
-              <w:t>E</w:t>
-            </w:r>
-            <w:r>
-              <w:rPr>
-                <w:b/>
-              </w:rPr>
-              <w:t>3</w:t>
-            </w:r>
-            <w:r>
-              <w:rPr>
-                <w:b/>
-              </w:rPr>
-              <w:t xml:space="preserve">. </w:t>
+              <w:t xml:space="preserve">E3. </w:t>
             </w:r>
             <w:r>
               <w:t xml:space="preserve">Nếu mã </w:t>
@@ -1939,7 +1882,13 @@
               <w:t>hoá đơn</w:t>
             </w:r>
             <w:r>
-              <w:t xml:space="preserve"> không tồn tại hoặc nhập sai thì hệ thống yêu cầu nhập lại</w:t>
+              <w:t xml:space="preserve"> không tồn tại hoặc nhập sai thì hệ thống </w:t>
+            </w:r>
+            <w:r>
+              <w:t xml:space="preserve">báo lỗi và </w:t>
+            </w:r>
+            <w:r>
+              <w:t>yêu cầu nhập lại</w:t>
             </w:r>
             <w:r>
               <w:rPr>
@@ -2082,6 +2031,59 @@
             <w:pPr>
               <w:jc w:val="center"/>
             </w:pPr>
+            <w:r>
+              <w:rPr>
+                <w:noProof/>
+              </w:rPr>
+              <w:drawing>
+                <wp:inline distT="0" distB="0" distL="0" distR="0" wp14:anchorId="2A7F925D" wp14:editId="41055A5E">
+                  <wp:extent cx="5349240" cy="4162425"/>
+                  <wp:effectExtent l="0" t="0" r="3810" b="9525"/>
+                  <wp:docPr id="1" name="Picture 1"/>
+                  <wp:cNvGraphicFramePr>
+                    <a:graphicFrameLocks xmlns:a="http://schemas.openxmlformats.org/drawingml/2006/main" noChangeAspect="1"/>
+                  </wp:cNvGraphicFramePr>
+                  <a:graphic xmlns:a="http://schemas.openxmlformats.org/drawingml/2006/main">
+                    <a:graphicData uri="http://schemas.openxmlformats.org/drawingml/2006/picture">
+                      <pic:pic xmlns:pic="http://schemas.openxmlformats.org/drawingml/2006/picture">
+                        <pic:nvPicPr>
+                          <pic:cNvPr id="0" name="Picture 1"/>
+                          <pic:cNvPicPr>
+                            <a:picLocks noChangeAspect="1" noChangeArrowheads="1"/>
+                          </pic:cNvPicPr>
+                        </pic:nvPicPr>
+                        <pic:blipFill>
+                          <a:blip r:embed="rId7">
+                            <a:extLst>
+                              <a:ext uri="{28A0092B-C50C-407E-A947-70E740481C1C}">
+                                <a14:useLocalDpi xmlns:a14="http://schemas.microsoft.com/office/drawing/2010/main" val="0"/>
+                              </a:ext>
+                            </a:extLst>
+                          </a:blip>
+                          <a:srcRect/>
+                          <a:stretch>
+                            <a:fillRect/>
+                          </a:stretch>
+                        </pic:blipFill>
+                        <pic:spPr bwMode="auto">
+                          <a:xfrm>
+                            <a:off x="0" y="0"/>
+                            <a:ext cx="5349240" cy="4162425"/>
+                          </a:xfrm>
+                          <a:prstGeom prst="rect">
+                            <a:avLst/>
+                          </a:prstGeom>
+                          <a:noFill/>
+                          <a:ln>
+                            <a:noFill/>
+                          </a:ln>
+                        </pic:spPr>
+                      </pic:pic>
+                    </a:graphicData>
+                  </a:graphic>
+                </wp:inline>
+              </w:drawing>
+            </w:r>
           </w:p>
         </w:tc>
       </w:tr>

</xml_diff>